<commit_message>
updated docx, working on prototype
</commit_message>
<xml_diff>
--- a/User Acceptance Tests.docx
+++ b/User Acceptance Tests.docx
@@ -12,6 +12,301 @@
         <w:rPr>
           <w:lang w:val="en-US"/>
         </w:rPr>
+        <w:t>FACESTU</w:t>
+      </w:r>
+    </w:p>
+    <w:p>
+      <w:pPr>
+        <w:rPr>
+          <w:lang w:val="en-US"/>
+        </w:rPr>
+      </w:pPr>
+      <w:r>
+        <w:rPr>
+          <w:lang w:val="en-US"/>
+        </w:rPr>
+        <w:t>Mobile application developed by students for students.</w:t>
+      </w:r>
+    </w:p>
+    <w:p>
+      <w:pPr>
+        <w:rPr>
+          <w:lang w:val="en-US"/>
+        </w:rPr>
+      </w:pPr>
+      <w:r>
+        <w:rPr>
+          <w:noProof/>
+          <w:lang w:val="en-US"/>
+        </w:rPr>
+        <w:drawing>
+          <wp:anchor distT="0" distB="0" distL="114300" distR="114300" simplePos="0" relativeHeight="251658240" behindDoc="0" locked="0" layoutInCell="1" allowOverlap="1" wp14:anchorId="2039EB5D" wp14:editId="362596AA">
+            <wp:simplePos x="0" y="0"/>
+            <wp:positionH relativeFrom="margin">
+              <wp:align>left</wp:align>
+            </wp:positionH>
+            <wp:positionV relativeFrom="margin">
+              <wp:posOffset>650240</wp:posOffset>
+            </wp:positionV>
+            <wp:extent cx="1645920" cy="3562350"/>
+            <wp:effectExtent l="0" t="0" r="0" b="0"/>
+            <wp:wrapSquare wrapText="bothSides"/>
+            <wp:docPr id="2014296777" name="Obrázok 1"/>
+            <wp:cNvGraphicFramePr>
+              <a:graphicFrameLocks xmlns:a="http://schemas.openxmlformats.org/drawingml/2006/main" noChangeAspect="1"/>
+            </wp:cNvGraphicFramePr>
+            <a:graphic xmlns:a="http://schemas.openxmlformats.org/drawingml/2006/main">
+              <a:graphicData uri="http://schemas.openxmlformats.org/drawingml/2006/picture">
+                <pic:pic xmlns:pic="http://schemas.openxmlformats.org/drawingml/2006/picture">
+                  <pic:nvPicPr>
+                    <pic:cNvPr id="2014296777" name="Obrázok 2014296777"/>
+                    <pic:cNvPicPr/>
+                  </pic:nvPicPr>
+                  <pic:blipFill>
+                    <a:blip r:embed="rId5">
+                      <a:extLst>
+                        <a:ext uri="{28A0092B-C50C-407E-A947-70E740481C1C}">
+                          <a14:useLocalDpi xmlns:a14="http://schemas.microsoft.com/office/drawing/2010/main" val="0"/>
+                        </a:ext>
+                      </a:extLst>
+                    </a:blip>
+                    <a:stretch>
+                      <a:fillRect/>
+                    </a:stretch>
+                  </pic:blipFill>
+                  <pic:spPr>
+                    <a:xfrm>
+                      <a:off x="0" y="0"/>
+                      <a:ext cx="1655631" cy="3582837"/>
+                    </a:xfrm>
+                    <a:prstGeom prst="rect">
+                      <a:avLst/>
+                    </a:prstGeom>
+                  </pic:spPr>
+                </pic:pic>
+              </a:graphicData>
+            </a:graphic>
+            <wp14:sizeRelH relativeFrom="margin">
+              <wp14:pctWidth>0</wp14:pctWidth>
+            </wp14:sizeRelH>
+            <wp14:sizeRelV relativeFrom="margin">
+              <wp14:pctHeight>0</wp14:pctHeight>
+            </wp14:sizeRelV>
+          </wp:anchor>
+        </w:drawing>
+      </w:r>
+    </w:p>
+    <w:p>
+      <w:pPr>
+        <w:rPr>
+          <w:lang w:val="en-US"/>
+        </w:rPr>
+      </w:pPr>
+    </w:p>
+    <w:p>
+      <w:pPr>
+        <w:rPr>
+          <w:lang w:val="en-US"/>
+        </w:rPr>
+      </w:pPr>
+    </w:p>
+    <w:p>
+      <w:pPr>
+        <w:rPr>
+          <w:lang w:val="en-US"/>
+        </w:rPr>
+      </w:pPr>
+    </w:p>
+    <w:p>
+      <w:pPr>
+        <w:rPr>
+          <w:lang w:val="en-US"/>
+        </w:rPr>
+      </w:pPr>
+    </w:p>
+    <w:p>
+      <w:pPr>
+        <w:rPr>
+          <w:lang w:val="en-US"/>
+        </w:rPr>
+      </w:pPr>
+    </w:p>
+    <w:p>
+      <w:pPr>
+        <w:rPr>
+          <w:lang w:val="en-US"/>
+        </w:rPr>
+      </w:pPr>
+      <w:r>
+        <w:rPr>
+          <w:lang w:val="en-US"/>
+        </w:rPr>
+        <w:t>Login made simple, upon registration, the user can create unique username associated with his account and when logging in, he inputs the unique username and his accounts password, to continue to the home screen.</w:t>
+      </w:r>
+    </w:p>
+    <w:p>
+      <w:pPr>
+        <w:rPr>
+          <w:lang w:val="en-US"/>
+        </w:rPr>
+      </w:pPr>
+    </w:p>
+    <w:p>
+      <w:pPr>
+        <w:rPr>
+          <w:lang w:val="en-US"/>
+        </w:rPr>
+      </w:pPr>
+    </w:p>
+    <w:p>
+      <w:pPr>
+        <w:rPr>
+          <w:lang w:val="en-US"/>
+        </w:rPr>
+      </w:pPr>
+    </w:p>
+    <w:p>
+      <w:pPr>
+        <w:rPr>
+          <w:lang w:val="en-US"/>
+        </w:rPr>
+      </w:pPr>
+      <w:r>
+        <w:rPr>
+          <w:noProof/>
+          <w:lang w:val="en-US"/>
+        </w:rPr>
+        <w:drawing>
+          <wp:anchor distT="0" distB="0" distL="114300" distR="114300" simplePos="0" relativeHeight="251659264" behindDoc="0" locked="0" layoutInCell="1" allowOverlap="1" wp14:anchorId="23E69E6A" wp14:editId="412E54C3">
+            <wp:simplePos x="0" y="0"/>
+            <wp:positionH relativeFrom="margin">
+              <wp:align>right</wp:align>
+            </wp:positionH>
+            <wp:positionV relativeFrom="margin">
+              <wp:posOffset>4459605</wp:posOffset>
+            </wp:positionV>
+            <wp:extent cx="1646555" cy="3563620"/>
+            <wp:effectExtent l="0" t="0" r="0" b="0"/>
+            <wp:wrapSquare wrapText="bothSides"/>
+            <wp:docPr id="981578323" name="Obrázok 2"/>
+            <wp:cNvGraphicFramePr>
+              <a:graphicFrameLocks xmlns:a="http://schemas.openxmlformats.org/drawingml/2006/main" noChangeAspect="1"/>
+            </wp:cNvGraphicFramePr>
+            <a:graphic xmlns:a="http://schemas.openxmlformats.org/drawingml/2006/main">
+              <a:graphicData uri="http://schemas.openxmlformats.org/drawingml/2006/picture">
+                <pic:pic xmlns:pic="http://schemas.openxmlformats.org/drawingml/2006/picture">
+                  <pic:nvPicPr>
+                    <pic:cNvPr id="981578323" name="Obrázok 981578323"/>
+                    <pic:cNvPicPr/>
+                  </pic:nvPicPr>
+                  <pic:blipFill>
+                    <a:blip r:embed="rId6">
+                      <a:extLst>
+                        <a:ext uri="{28A0092B-C50C-407E-A947-70E740481C1C}">
+                          <a14:useLocalDpi xmlns:a14="http://schemas.microsoft.com/office/drawing/2010/main" val="0"/>
+                        </a:ext>
+                      </a:extLst>
+                    </a:blip>
+                    <a:stretch>
+                      <a:fillRect/>
+                    </a:stretch>
+                  </pic:blipFill>
+                  <pic:spPr>
+                    <a:xfrm>
+                      <a:off x="0" y="0"/>
+                      <a:ext cx="1646555" cy="3563620"/>
+                    </a:xfrm>
+                    <a:prstGeom prst="rect">
+                      <a:avLst/>
+                    </a:prstGeom>
+                  </pic:spPr>
+                </pic:pic>
+              </a:graphicData>
+            </a:graphic>
+          </wp:anchor>
+        </w:drawing>
+      </w:r>
+    </w:p>
+    <w:p>
+      <w:pPr>
+        <w:rPr>
+          <w:lang w:val="en-US"/>
+        </w:rPr>
+      </w:pPr>
+    </w:p>
+    <w:p>
+      <w:pPr>
+        <w:rPr>
+          <w:lang w:val="en-US"/>
+        </w:rPr>
+      </w:pPr>
+    </w:p>
+    <w:p>
+      <w:pPr>
+        <w:rPr>
+          <w:lang w:val="en-US"/>
+        </w:rPr>
+      </w:pPr>
+    </w:p>
+    <w:p>
+      <w:pPr>
+        <w:rPr>
+          <w:lang w:val="en-US"/>
+        </w:rPr>
+      </w:pPr>
+    </w:p>
+    <w:p>
+      <w:pPr>
+        <w:rPr>
+          <w:lang w:val="en-US"/>
+        </w:rPr>
+      </w:pPr>
+      <w:r>
+        <w:rPr>
+          <w:lang w:val="en-US"/>
+        </w:rPr>
+        <w:t>Our application is only designed for students. No one else has access, only those with @stuba.sk email domains. With this we achieve uniqueness among social media applications, and make their first and upcoming university years more interactive, social and fun. When the user is registered, he is redirected to the home screen, where he can find all things necessary to begin his university life journey.</w:t>
+      </w:r>
+    </w:p>
+    <w:p>
+      <w:pPr>
+        <w:rPr>
+          <w:lang w:val="en-US"/>
+        </w:rPr>
+      </w:pPr>
+    </w:p>
+    <w:p>
+      <w:pPr>
+        <w:rPr>
+          <w:lang w:val="en-US"/>
+        </w:rPr>
+      </w:pPr>
+    </w:p>
+    <w:p>
+      <w:pPr>
+        <w:rPr>
+          <w:lang w:val="en-US"/>
+        </w:rPr>
+      </w:pPr>
+    </w:p>
+    <w:p>
+      <w:pPr>
+        <w:rPr>
+          <w:lang w:val="en-US"/>
+        </w:rPr>
+      </w:pPr>
+    </w:p>
+    <w:p>
+      <w:pPr>
+        <w:rPr>
+          <w:lang w:val="en-US"/>
+        </w:rPr>
+      </w:pPr>
+      <w:r>
+        <w:rPr>
+          <w:lang w:val="en-US"/>
+        </w:rPr>
+        <w:lastRenderedPageBreak/>
         <w:t>User Acceptance Tests</w:t>
       </w:r>
     </w:p>
@@ -2522,4 +2817,16 @@
     </a:ext>
   </a:extLst>
 </a:theme>
+</file>
+
+<file path=customXml/item1.xml><?xml version="1.0" encoding="utf-8"?>
+<b:Sources xmlns:b="http://schemas.openxmlformats.org/officeDocument/2006/bibliography" xmlns="http://schemas.openxmlformats.org/officeDocument/2006/bibliography" SelectedStyle="\APASixthEditionOfficeOnline.xsl" StyleName="APA" Version="6"/>
+</file>
+
+<file path=customXml/itemProps1.xml><?xml version="1.0" encoding="utf-8"?>
+<ds:datastoreItem xmlns:ds="http://schemas.openxmlformats.org/officeDocument/2006/customXml" ds:itemID="{62E2710E-1886-4E7E-A5D8-6DDD0D5780C4}">
+  <ds:schemaRefs>
+    <ds:schemaRef ds:uri="http://schemas.openxmlformats.org/officeDocument/2006/bibliography"/>
+  </ds:schemaRefs>
+</ds:datastoreItem>
 </file>
</xml_diff>